<commit_message>
Modification du dssier de conception
modification + ajout de documents annexes
</commit_message>
<xml_diff>
--- a/doc/presentation/Dossier Conception-AKOUR_GAUTIER.docx
+++ b/doc/presentation/Dossier Conception-AKOUR_GAUTIER.docx
@@ -2631,8 +2631,6 @@
         </w:rPr>
         <w:t>)</w:t>
       </w:r>
-      <w:bookmarkStart w:id="12" w:name="_GoBack"/>
-      <w:bookmarkEnd w:id="12"/>
     </w:p>
     <w:p>
       <w:pPr>
@@ -3009,8 +3007,8 @@
         <w:pStyle w:val="western"/>
         <w:spacing w:after="198" w:line="276" w:lineRule="auto"/>
       </w:pPr>
-      <w:bookmarkStart w:id="13" w:name="__DdeLink__46_946607623"/>
-      <w:bookmarkEnd w:id="13"/>
+      <w:bookmarkStart w:id="12" w:name="__DdeLink__46_946607623"/>
+      <w:bookmarkEnd w:id="12"/>
       <w:proofErr w:type="gramStart"/>
       <w:r>
         <w:rPr>
@@ -3413,8 +3411,8 @@
         <w:pStyle w:val="western"/>
         <w:spacing w:after="198" w:line="276" w:lineRule="auto"/>
       </w:pPr>
-      <w:bookmarkStart w:id="14" w:name="__DdeLink__120_2092391194"/>
-      <w:bookmarkEnd w:id="14"/>
+      <w:bookmarkStart w:id="13" w:name="__DdeLink__120_2092391194"/>
+      <w:bookmarkEnd w:id="13"/>
       <w:proofErr w:type="gramStart"/>
       <w:r>
         <w:rPr>
@@ -3640,7 +3638,7 @@
         <w:pStyle w:val="Titre2"/>
         <w:spacing w:after="240"/>
       </w:pPr>
-      <w:bookmarkStart w:id="15" w:name="_Toc323141204"/>
+      <w:bookmarkStart w:id="14" w:name="_Toc323141204"/>
       <w:r>
         <w:lastRenderedPageBreak/>
         <w:t>M</w:t>
@@ -3657,7 +3655,7 @@
       <w:r>
         <w:t>D</w:t>
       </w:r>
-      <w:bookmarkEnd w:id="15"/>
+      <w:bookmarkEnd w:id="14"/>
       <w:r>
         <w:t>onnées</w:t>
       </w:r>
@@ -3672,7 +3670,7 @@
           <wp:inline distT="0" distB="0" distL="0" distR="0">
             <wp:extent cx="6188710" cy="4641533"/>
             <wp:effectExtent l="0" t="0" r="0" b="0"/>
-            <wp:docPr id="3" name="Image 3" descr="C:\Users\par exemple Marjorie\stri-quiz\BD\mcd1.png"/>
+            <wp:docPr id="1" name="Image 1" descr="C:\Users\par exemple Marjorie\Documents\GitHub\stri-quiz\BD\mcd1.png"/>
             <wp:cNvGraphicFramePr>
               <a:graphicFrameLocks xmlns:a="http://schemas.openxmlformats.org/drawingml/2006/main" noChangeAspect="1"/>
             </wp:cNvGraphicFramePr>
@@ -3680,7 +3678,7 @@
               <a:graphicData uri="http://schemas.openxmlformats.org/drawingml/2006/picture">
                 <pic:pic xmlns:pic="http://schemas.openxmlformats.org/drawingml/2006/picture">
                   <pic:nvPicPr>
-                    <pic:cNvPr id="0" name="Picture 1" descr="C:\Users\par exemple Marjorie\stri-quiz\BD\mcd1.png"/>
+                    <pic:cNvPr id="0" name="Picture 1" descr="C:\Users\par exemple Marjorie\Documents\GitHub\stri-quiz\BD\mcd1.png"/>
                     <pic:cNvPicPr>
                       <a:picLocks noChangeAspect="1" noChangeArrowheads="1"/>
                     </pic:cNvPicPr>
@@ -3723,13 +3721,91 @@
         <w:pStyle w:val="Titre2"/>
         <w:spacing w:after="240"/>
       </w:pPr>
-      <w:bookmarkStart w:id="16" w:name="_Toc323141205"/>
+      <w:bookmarkStart w:id="15" w:name="_Toc323141205"/>
       <w:r>
         <w:t>Commentaires</w:t>
       </w:r>
     </w:p>
     <w:p>
-      <w:pPr>
+      <w:r>
+        <w:t>Les données seront organisées :</w:t>
+      </w:r>
+    </w:p>
+    <w:p>
+      <w:r>
+        <w:t>Formations, matières</w:t>
+      </w:r>
+      <w:r>
+        <w:t>, cours Fichiers et quiz</w:t>
+      </w:r>
+      <w:r>
+        <w:t>.</w:t>
+      </w:r>
+    </w:p>
+    <w:p>
+      <w:r>
+        <w:t>Les matières seront reliées à une formation et les cours d’une matière sont reliés aux formations.</w:t>
+      </w:r>
+      <w:r>
+        <w:br/>
+        <w:t>Les quiz ainsi que les fichiers sont reliés à un cours.</w:t>
+      </w:r>
+    </w:p>
+    <w:p>
+      <w:r>
+        <w:t>Les quiz pourront être soit de type entrainement ou bien évaluation</w:t>
+      </w:r>
+      <w:r>
+        <w:t>.</w:t>
+      </w:r>
+    </w:p>
+    <w:p>
+      <w:r>
+        <w:t>Utilisateurs, Groupes</w:t>
+      </w:r>
+    </w:p>
+    <w:p>
+      <w:r>
+        <w:t>Les étudiants appartiendront à un groupe pouvant correspondre à une promotion</w:t>
+      </w:r>
+      <w:r>
+        <w:t xml:space="preserve"> et seront reliés à une formation.</w:t>
+      </w:r>
+    </w:p>
+    <w:p>
+      <w:r>
+        <w:t>L’association cocher et participer permettra de garder un historique des participations aux quiz.</w:t>
+      </w:r>
+    </w:p>
+    <w:p>
+      <w:r>
+        <w:t>Les enseignants auront le droit de gérer des matières.</w:t>
+      </w:r>
+    </w:p>
+    <w:p>
+      <w:r>
+        <w:t xml:space="preserve">Les administrateurs auront de </w:t>
+      </w:r>
+      <w:r>
+        <w:t>toute façon</w:t>
+      </w:r>
+      <w:r>
+        <w:t xml:space="preserve"> tous les droits sur les données.</w:t>
+      </w:r>
+    </w:p>
+    <w:p>
+      <w:r>
+        <w:lastRenderedPageBreak/>
+        <w:t>Certaines fonctionnalités présentes dans la base de données ne seront pas utilisées dans l’application web :</w:t>
+      </w:r>
+    </w:p>
+    <w:p>
+      <w:pPr>
+        <w:pStyle w:val="Paragraphedeliste"/>
+        <w:numPr>
+          <w:ilvl w:val="0"/>
+          <w:numId w:val="15"/>
+        </w:numPr>
         <w:rPr>
           <w:rFonts w:asciiTheme="majorHAnsi" w:eastAsiaTheme="majorEastAsia" w:hAnsiTheme="majorHAnsi" w:cstheme="majorBidi"/>
           <w:b/>
@@ -3740,67 +3816,767 @@
         </w:rPr>
       </w:pPr>
       <w:r>
-        <w:br w:type="page"/>
-      </w:r>
-    </w:p>
-    <w:p>
-      <w:pPr>
-        <w:pStyle w:val="Titre1"/>
-      </w:pPr>
-      <w:r>
-        <w:lastRenderedPageBreak/>
-        <w:t>Interface Homme Machine</w:t>
-      </w:r>
-      <w:bookmarkEnd w:id="16"/>
-    </w:p>
-    <w:p>
-      <w:pPr>
-        <w:pStyle w:val="Titre2"/>
-        <w:spacing w:after="240"/>
-      </w:pPr>
-      <w:bookmarkStart w:id="17" w:name="_Toc323141206"/>
-      <w:r>
-        <w:t>Charte Graphique</w:t>
-      </w:r>
-      <w:bookmarkEnd w:id="17"/>
-    </w:p>
-    <w:p>
-      <w:r>
-        <w:t xml:space="preserve">La charte graphique est visible sur les maquettes de l’application de la section « En tant qu’étudiant ». En effet, il s’agit des rendus finals des pages du site. La couleur dominante est donc le rouge orangé, sur fond gris. Pour le panneau utilisateur, il </w:t>
-      </w:r>
-      <w:r>
-        <w:t>arbore</w:t>
-      </w:r>
-      <w:r>
-        <w:t xml:space="preserve"> une couleur marron.</w:t>
-      </w:r>
-    </w:p>
-    <w:p>
-      <w:pPr>
+        <w:t>Le fait qu’une proposition puisse être reliée à plusieurs questions.</w:t>
+      </w:r>
+    </w:p>
+    <w:p>
+      <w:pPr>
+        <w:pStyle w:val="Paragraphedeliste"/>
+        <w:numPr>
+          <w:ilvl w:val="0"/>
+          <w:numId w:val="15"/>
+        </w:numPr>
         <w:rPr>
           <w:rFonts w:asciiTheme="majorHAnsi" w:eastAsiaTheme="majorEastAsia" w:hAnsiTheme="majorHAnsi" w:cstheme="majorBidi"/>
           <w:b/>
           <w:bCs/>
-          <w:color w:val="797B7E" w:themeColor="accent1"/>
-          <w:sz w:val="26"/>
-          <w:szCs w:val="26"/>
-        </w:rPr>
-      </w:pPr>
-      <w:bookmarkStart w:id="18" w:name="_Toc323141207"/>
+          <w:color w:val="5A5C5E" w:themeColor="accent1" w:themeShade="BF"/>
+          <w:sz w:val="28"/>
+          <w:szCs w:val="28"/>
+        </w:rPr>
+      </w:pPr>
+      <w:r>
+        <w:t xml:space="preserve">Le fait qu’une question puisse être reliée à plusieurs </w:t>
+      </w:r>
+      <w:r>
+        <w:t>quiz</w:t>
+      </w:r>
+      <w:r>
+        <w:t>.</w:t>
+      </w:r>
+    </w:p>
+    <w:p>
+      <w:pPr>
+        <w:pStyle w:val="Paragraphedeliste"/>
+        <w:numPr>
+          <w:ilvl w:val="0"/>
+          <w:numId w:val="15"/>
+        </w:numPr>
+        <w:rPr>
+          <w:rFonts w:asciiTheme="majorHAnsi" w:eastAsiaTheme="majorEastAsia" w:hAnsiTheme="majorHAnsi" w:cstheme="majorBidi"/>
+          <w:b/>
+          <w:bCs/>
+          <w:color w:val="5A5C5E" w:themeColor="accent1" w:themeShade="BF"/>
+          <w:sz w:val="28"/>
+          <w:szCs w:val="28"/>
+        </w:rPr>
+      </w:pPr>
+      <w:r>
+        <w:t xml:space="preserve">L’option difficulté et </w:t>
+      </w:r>
+      <w:proofErr w:type="spellStart"/>
+      <w:r>
+        <w:t>passwordQ</w:t>
+      </w:r>
+      <w:proofErr w:type="spellEnd"/>
+      <w:r>
+        <w:t xml:space="preserve"> de l’entité quiz ne seront pas </w:t>
+      </w:r>
+      <w:r>
+        <w:t>utilisées</w:t>
+      </w:r>
+      <w:r>
+        <w:t>.</w:t>
+      </w:r>
+      <w:r>
+        <w:br/>
+      </w:r>
+    </w:p>
+    <w:p>
+      <w:pPr>
+        <w:rPr>
+          <w:rFonts w:asciiTheme="majorHAnsi" w:eastAsiaTheme="majorEastAsia" w:hAnsiTheme="majorHAnsi" w:cstheme="majorBidi"/>
+          <w:b/>
+          <w:bCs/>
+          <w:color w:val="5A5C5E" w:themeColor="accent1" w:themeShade="BF"/>
+          <w:sz w:val="28"/>
+          <w:szCs w:val="28"/>
+        </w:rPr>
+      </w:pPr>
+    </w:p>
+    <w:p>
+      <w:pPr>
+        <w:rPr>
+          <w:rFonts w:asciiTheme="majorHAnsi" w:eastAsiaTheme="majorEastAsia" w:hAnsiTheme="majorHAnsi" w:cstheme="majorBidi"/>
+          <w:b/>
+          <w:bCs/>
+          <w:color w:val="5A5C5E" w:themeColor="accent1" w:themeShade="BF"/>
+          <w:sz w:val="28"/>
+          <w:szCs w:val="28"/>
+        </w:rPr>
+      </w:pPr>
+    </w:p>
+    <w:p>
+      <w:pPr>
+        <w:pStyle w:val="Paragraphedeliste"/>
+        <w:numPr>
+          <w:ilvl w:val="0"/>
+          <w:numId w:val="15"/>
+        </w:numPr>
+        <w:rPr>
+          <w:rFonts w:asciiTheme="majorHAnsi" w:eastAsiaTheme="majorEastAsia" w:hAnsiTheme="majorHAnsi" w:cstheme="majorBidi"/>
+          <w:b/>
+          <w:bCs/>
+          <w:color w:val="5A5C5E" w:themeColor="accent1" w:themeShade="BF"/>
+          <w:sz w:val="28"/>
+          <w:szCs w:val="28"/>
+        </w:rPr>
+      </w:pPr>
       <w:r>
         <w:br w:type="page"/>
       </w:r>
+    </w:p>
+    <w:p>
+      <w:pPr>
+        <w:pStyle w:val="Titre1"/>
+      </w:pPr>
+      <w:r>
+        <w:lastRenderedPageBreak/>
+        <w:t>Interface Homme Machine</w:t>
+      </w:r>
+      <w:bookmarkEnd w:id="15"/>
     </w:p>
     <w:p>
       <w:pPr>
         <w:pStyle w:val="Titre2"/>
         <w:spacing w:after="240"/>
       </w:pPr>
+      <w:bookmarkStart w:id="16" w:name="_Toc323141206"/>
+      <w:r>
+        <w:t>Charte Graphique</w:t>
+      </w:r>
+      <w:bookmarkEnd w:id="16"/>
+    </w:p>
+    <w:p>
+      <w:pPr>
+        <w:pStyle w:val="Titre3"/>
+      </w:pPr>
+      <w:bookmarkStart w:id="17" w:name="_Toc323141207"/>
+      <w:r>
+        <w:t xml:space="preserve">Inspiré et modifié </w:t>
+      </w:r>
+      <w:r>
+        <w:br/>
+      </w:r>
+    </w:p>
+    <w:p>
+      <w:r>
+        <w:t xml:space="preserve">Le design sera inspiré par un </w:t>
+      </w:r>
+      <w:r>
+        <w:t>modèle</w:t>
+      </w:r>
+      <w:r>
+        <w:t xml:space="preserve"> </w:t>
+      </w:r>
+      <w:r>
+        <w:t xml:space="preserve">sous licence </w:t>
+      </w:r>
+      <w:hyperlink r:id="rId15" w:history="1">
+        <w:proofErr w:type="spellStart"/>
+        <w:r>
+          <w:rPr>
+            <w:rStyle w:val="Lienhypertexte"/>
+          </w:rPr>
+          <w:t>Creative</w:t>
+        </w:r>
+        <w:proofErr w:type="spellEnd"/>
+        <w:r>
+          <w:rPr>
+            <w:rStyle w:val="Lienhypertexte"/>
+          </w:rPr>
+          <w:t xml:space="preserve"> Commons Attribution 3.0 Licence</w:t>
+        </w:r>
+      </w:hyperlink>
+      <w:r>
+        <w:t xml:space="preserve"> disponible à cette adresse</w:t>
+      </w:r>
+      <w:r>
+        <w:t> :</w:t>
+      </w:r>
+    </w:p>
+    <w:p>
+      <w:hyperlink r:id="rId16" w:history="1">
+        <w:r>
+          <w:rPr>
+            <w:rStyle w:val="Lienhypertexte"/>
+          </w:rPr>
+          <w:t>http://www.html5webtemplates.co.uk/templates/shadowplay_2/examples.html</w:t>
+        </w:r>
+      </w:hyperlink>
+    </w:p>
+    <w:p>
+      <w:pPr>
+        <w:pStyle w:val="Titre3"/>
+      </w:pPr>
+      <w:r>
+        <w:t>Le Logo</w:t>
+      </w:r>
+    </w:p>
+    <w:p/>
+    <w:p>
+      <w:pPr>
+        <w:tabs>
+          <w:tab w:val="left" w:pos="6609"/>
+        </w:tabs>
+      </w:pPr>
+      <w:r>
+        <w:rPr>
+          <w:noProof/>
+          <w:lang w:eastAsia="fr-FR"/>
+        </w:rPr>
+        <w:pict>
+          <v:shapetype id="_x0000_t34" coordsize="21600,21600" o:spt="34" o:oned="t" adj="10800" path="m,l@0,0@0,21600,21600,21600e" filled="f">
+            <v:stroke joinstyle="miter"/>
+            <v:formulas>
+              <v:f eqn="val #0"/>
+            </v:formulas>
+            <v:path arrowok="t" fillok="f" o:connecttype="none"/>
+            <v:handles>
+              <v:h position="#0,center"/>
+            </v:handles>
+            <o:lock v:ext="edit" shapetype="t"/>
+          </v:shapetype>
+          <v:shape id="_x0000_s1046" type="#_x0000_t34" style="position:absolute;margin-left:69.6pt;margin-top:53.4pt;width:170.3pt;height:83.85pt;flip:y;z-index:251671552" o:connectortype="elbow" adj="21638,79316,-15677" strokecolor="#b1c78c [1943]" strokeweight="1pt">
+            <v:stroke endarrow="block"/>
+            <v:shadow type="perspective" color="#3d4b24 [1607]" opacity=".5" offset="1pt" offset2="-3pt"/>
+          </v:shape>
+        </w:pict>
+      </w:r>
+      <w:r>
+        <w:rPr>
+          <w:noProof/>
+          <w:lang w:eastAsia="fr-FR"/>
+        </w:rPr>
+        <w:pict>
+          <v:shape id="_x0000_s1045" type="#_x0000_t34" style="position:absolute;margin-left:69.6pt;margin-top:81.9pt;width:96.15pt;height:80.05pt;flip:y;z-index:251670528" o:connectortype="elbow" adj="21644,89746,-27767" strokecolor="#b1c78c [1943]" strokeweight="1pt">
+            <v:stroke endarrow="block"/>
+            <v:shadow type="perspective" color="#3d4b24 [1607]" opacity=".5" offset="1pt" offset2="-3pt"/>
+          </v:shape>
+        </w:pict>
+      </w:r>
+      <w:r>
+        <w:rPr>
+          <w:noProof/>
+          <w:lang w:eastAsia="fr-FR"/>
+        </w:rPr>
+        <w:pict>
+          <v:shape id="_x0000_s1044" type="#_x0000_t34" style="position:absolute;margin-left:69.6pt;margin-top:95.3pt;width:119.8pt;height:96.75pt;flip:y;z-index:251669504" o:connectortype="elbow" adj="21654,80975,-22285" strokecolor="#b1c78c [1943]" strokeweight="1pt">
+            <v:stroke endarrow="block"/>
+            <v:shadow type="perspective" color="#3d4b24 [1607]" opacity=".5" offset="1pt" offset2="-3pt"/>
+          </v:shape>
+        </w:pict>
+      </w:r>
+      <w:r>
+        <w:drawing>
+          <wp:inline distT="0" distB="0" distL="0" distR="0" wp14:anchorId="4FBBC4A3" wp14:editId="71737B5A">
+            <wp:extent cx="3752850" cy="1171575"/>
+            <wp:effectExtent l="0" t="0" r="0" b="9525"/>
+            <wp:docPr id="13" name="Image 13"/>
+            <wp:cNvGraphicFramePr>
+              <a:graphicFrameLocks xmlns:a="http://schemas.openxmlformats.org/drawingml/2006/main" noChangeAspect="1"/>
+            </wp:cNvGraphicFramePr>
+            <a:graphic xmlns:a="http://schemas.openxmlformats.org/drawingml/2006/main">
+              <a:graphicData uri="http://schemas.openxmlformats.org/drawingml/2006/picture">
+                <pic:pic xmlns:pic="http://schemas.openxmlformats.org/drawingml/2006/picture">
+                  <pic:nvPicPr>
+                    <pic:cNvPr id="0" name=""/>
+                    <pic:cNvPicPr/>
+                  </pic:nvPicPr>
+                  <pic:blipFill>
+                    <a:blip r:embed="rId17"/>
+                    <a:stretch>
+                      <a:fillRect/>
+                    </a:stretch>
+                  </pic:blipFill>
+                  <pic:spPr>
+                    <a:xfrm>
+                      <a:off x="0" y="0"/>
+                      <a:ext cx="3752850" cy="1171575"/>
+                    </a:xfrm>
+                    <a:prstGeom prst="rect">
+                      <a:avLst/>
+                    </a:prstGeom>
+                  </pic:spPr>
+                </pic:pic>
+              </a:graphicData>
+            </a:graphic>
+          </wp:inline>
+        </w:drawing>
+      </w:r>
+      <w:r>
+        <w:tab/>
+      </w:r>
+    </w:p>
+    <w:p>
+      <w:r>
+        <w:t>Code Couleur </w:t>
+      </w:r>
+      <w:r>
+        <w:t>en hexadécimal</w:t>
+      </w:r>
+      <w:r>
+        <w:t>:</w:t>
+      </w:r>
+    </w:p>
+    <w:p>
+      <w:r>
+        <w:t>#00C5EE</w:t>
+      </w:r>
+    </w:p>
+    <w:p>
+      <w:r>
+        <w:t>#</w:t>
+      </w:r>
+      <w:r>
+        <w:t>BBBBBB</w:t>
+      </w:r>
+    </w:p>
+    <w:p>
+      <w:r>
+        <w:t>#0B0B0B</w:t>
+      </w:r>
+    </w:p>
+    <w:p>
+      <w:r>
+        <w:t xml:space="preserve">Police : </w:t>
+      </w:r>
+      <w:proofErr w:type="spellStart"/>
+      <w:r>
+        <w:t>century</w:t>
+      </w:r>
+      <w:proofErr w:type="spellEnd"/>
+      <w:r>
+        <w:t xml:space="preserve"> </w:t>
+      </w:r>
+      <w:proofErr w:type="spellStart"/>
+      <w:r>
+        <w:t>gothic</w:t>
+      </w:r>
+      <w:proofErr w:type="spellEnd"/>
+    </w:p>
+    <w:p>
+      <w:pPr>
+        <w:pStyle w:val="Titre3"/>
+      </w:pPr>
+      <w:r>
+        <w:t xml:space="preserve">Le </w:t>
+      </w:r>
+      <w:r>
+        <w:t>texte</w:t>
+      </w:r>
+    </w:p>
+    <w:p/>
+    <w:p>
+      <w:pPr>
+        <w:rPr>
+          <w:rStyle w:val="csspropvalue"/>
+        </w:rPr>
+      </w:pPr>
+      <w:r>
+        <w:t>Code hexadécimal pour la couleur du texte </w:t>
+      </w:r>
+      <w:proofErr w:type="gramStart"/>
+      <w:r>
+        <w:t xml:space="preserve">:  </w:t>
+      </w:r>
+      <w:r>
+        <w:rPr>
+          <w:rStyle w:val="csspropvalue"/>
+        </w:rPr>
+        <w:t>#</w:t>
+      </w:r>
+      <w:proofErr w:type="gramEnd"/>
+      <w:r>
+        <w:rPr>
+          <w:rStyle w:val="csspropvalue"/>
+        </w:rPr>
+        <w:t>342F28</w:t>
+      </w:r>
+    </w:p>
+    <w:p>
+      <w:r>
+        <w:rPr>
+          <w:rStyle w:val="csspropvalue"/>
+        </w:rPr>
+        <w:t xml:space="preserve">Police : </w:t>
+      </w:r>
+      <w:proofErr w:type="spellStart"/>
+      <w:r>
+        <w:rPr>
+          <w:rStyle w:val="csspropvalue"/>
+        </w:rPr>
+        <w:t>serif</w:t>
+      </w:r>
+      <w:proofErr w:type="spellEnd"/>
+    </w:p>
+    <w:p>
+      <w:r>
+        <w:t>Titre h1 :</w:t>
+      </w:r>
+      <w:r>
+        <w:t xml:space="preserve"> </w:t>
+      </w:r>
+      <w:r>
+        <w:drawing>
+          <wp:inline distT="0" distB="0" distL="0" distR="0" wp14:anchorId="6C556238" wp14:editId="54D855F8">
+            <wp:extent cx="2209800" cy="542925"/>
+            <wp:effectExtent l="0" t="0" r="0" b="9525"/>
+            <wp:docPr id="17" name="Image 17"/>
+            <wp:cNvGraphicFramePr>
+              <a:graphicFrameLocks xmlns:a="http://schemas.openxmlformats.org/drawingml/2006/main" noChangeAspect="1"/>
+            </wp:cNvGraphicFramePr>
+            <a:graphic xmlns:a="http://schemas.openxmlformats.org/drawingml/2006/main">
+              <a:graphicData uri="http://schemas.openxmlformats.org/drawingml/2006/picture">
+                <pic:pic xmlns:pic="http://schemas.openxmlformats.org/drawingml/2006/picture">
+                  <pic:nvPicPr>
+                    <pic:cNvPr id="0" name=""/>
+                    <pic:cNvPicPr/>
+                  </pic:nvPicPr>
+                  <pic:blipFill>
+                    <a:blip r:embed="rId18"/>
+                    <a:stretch>
+                      <a:fillRect/>
+                    </a:stretch>
+                  </pic:blipFill>
+                  <pic:spPr>
+                    <a:xfrm>
+                      <a:off x="0" y="0"/>
+                      <a:ext cx="2209800" cy="542925"/>
+                    </a:xfrm>
+                    <a:prstGeom prst="rect">
+                      <a:avLst/>
+                    </a:prstGeom>
+                  </pic:spPr>
+                </pic:pic>
+              </a:graphicData>
+            </a:graphic>
+          </wp:inline>
+        </w:drawing>
+      </w:r>
+    </w:p>
+    <w:p>
+      <w:r>
+        <w:t>Titre h2 :</w:t>
+      </w:r>
+      <w:r>
+        <w:t xml:space="preserve">  </w:t>
+      </w:r>
+      <w:r>
+        <w:drawing>
+          <wp:inline distT="0" distB="0" distL="0" distR="0" wp14:anchorId="5908E909" wp14:editId="5EBB313D">
+            <wp:extent cx="2200275" cy="333375"/>
+            <wp:effectExtent l="0" t="0" r="9525" b="9525"/>
+            <wp:docPr id="18" name="Image 18"/>
+            <wp:cNvGraphicFramePr>
+              <a:graphicFrameLocks xmlns:a="http://schemas.openxmlformats.org/drawingml/2006/main" noChangeAspect="1"/>
+            </wp:cNvGraphicFramePr>
+            <a:graphic xmlns:a="http://schemas.openxmlformats.org/drawingml/2006/main">
+              <a:graphicData uri="http://schemas.openxmlformats.org/drawingml/2006/picture">
+                <pic:pic xmlns:pic="http://schemas.openxmlformats.org/drawingml/2006/picture">
+                  <pic:nvPicPr>
+                    <pic:cNvPr id="0" name=""/>
+                    <pic:cNvPicPr/>
+                  </pic:nvPicPr>
+                  <pic:blipFill>
+                    <a:blip r:embed="rId19"/>
+                    <a:stretch>
+                      <a:fillRect/>
+                    </a:stretch>
+                  </pic:blipFill>
+                  <pic:spPr>
+                    <a:xfrm>
+                      <a:off x="0" y="0"/>
+                      <a:ext cx="2200275" cy="333375"/>
+                    </a:xfrm>
+                    <a:prstGeom prst="rect">
+                      <a:avLst/>
+                    </a:prstGeom>
+                  </pic:spPr>
+                </pic:pic>
+              </a:graphicData>
+            </a:graphic>
+          </wp:inline>
+        </w:drawing>
+      </w:r>
+    </w:p>
+    <w:p>
+      <w:r>
+        <w:t>Titre h</w:t>
+      </w:r>
+      <w:r>
+        <w:t>3</w:t>
+      </w:r>
+      <w:r>
+        <w:t> :</w:t>
+      </w:r>
+      <w:r>
+        <w:t xml:space="preserve">  </w:t>
+      </w:r>
+      <w:r>
+        <w:drawing>
+          <wp:inline distT="0" distB="0" distL="0" distR="0" wp14:anchorId="63D3F954" wp14:editId="65F2EF69">
+            <wp:extent cx="2200275" cy="333375"/>
+            <wp:effectExtent l="0" t="0" r="9525" b="9525"/>
+            <wp:docPr id="19" name="Image 19"/>
+            <wp:cNvGraphicFramePr>
+              <a:graphicFrameLocks xmlns:a="http://schemas.openxmlformats.org/drawingml/2006/main" noChangeAspect="1"/>
+            </wp:cNvGraphicFramePr>
+            <a:graphic xmlns:a="http://schemas.openxmlformats.org/drawingml/2006/main">
+              <a:graphicData uri="http://schemas.openxmlformats.org/drawingml/2006/picture">
+                <pic:pic xmlns:pic="http://schemas.openxmlformats.org/drawingml/2006/picture">
+                  <pic:nvPicPr>
+                    <pic:cNvPr id="0" name=""/>
+                    <pic:cNvPicPr/>
+                  </pic:nvPicPr>
+                  <pic:blipFill>
+                    <a:blip r:embed="rId20"/>
+                    <a:stretch>
+                      <a:fillRect/>
+                    </a:stretch>
+                  </pic:blipFill>
+                  <pic:spPr>
+                    <a:xfrm>
+                      <a:off x="0" y="0"/>
+                      <a:ext cx="2200275" cy="333375"/>
+                    </a:xfrm>
+                    <a:prstGeom prst="rect">
+                      <a:avLst/>
+                    </a:prstGeom>
+                  </pic:spPr>
+                </pic:pic>
+              </a:graphicData>
+            </a:graphic>
+          </wp:inline>
+        </w:drawing>
+      </w:r>
+    </w:p>
+    <w:p>
+      <w:r>
+        <w:t>Titre h</w:t>
+      </w:r>
+      <w:r>
+        <w:t>4</w:t>
+      </w:r>
+      <w:r>
+        <w:t> :</w:t>
+      </w:r>
+      <w:r>
+        <w:t xml:space="preserve">   </w:t>
+      </w:r>
+      <w:r>
+        <w:drawing>
+          <wp:inline distT="0" distB="0" distL="0" distR="0" wp14:anchorId="3A0EE308" wp14:editId="749B1055">
+            <wp:extent cx="2200275" cy="333375"/>
+            <wp:effectExtent l="0" t="0" r="9525" b="9525"/>
+            <wp:docPr id="20" name="Image 20"/>
+            <wp:cNvGraphicFramePr>
+              <a:graphicFrameLocks xmlns:a="http://schemas.openxmlformats.org/drawingml/2006/main" noChangeAspect="1"/>
+            </wp:cNvGraphicFramePr>
+            <a:graphic xmlns:a="http://schemas.openxmlformats.org/drawingml/2006/main">
+              <a:graphicData uri="http://schemas.openxmlformats.org/drawingml/2006/picture">
+                <pic:pic xmlns:pic="http://schemas.openxmlformats.org/drawingml/2006/picture">
+                  <pic:nvPicPr>
+                    <pic:cNvPr id="0" name=""/>
+                    <pic:cNvPicPr/>
+                  </pic:nvPicPr>
+                  <pic:blipFill>
+                    <a:blip r:embed="rId21"/>
+                    <a:stretch>
+                      <a:fillRect/>
+                    </a:stretch>
+                  </pic:blipFill>
+                  <pic:spPr>
+                    <a:xfrm>
+                      <a:off x="0" y="0"/>
+                      <a:ext cx="2200275" cy="333375"/>
+                    </a:xfrm>
+                    <a:prstGeom prst="rect">
+                      <a:avLst/>
+                    </a:prstGeom>
+                  </pic:spPr>
+                </pic:pic>
+              </a:graphicData>
+            </a:graphic>
+          </wp:inline>
+        </w:drawing>
+      </w:r>
+    </w:p>
+    <w:p>
+      <w:r>
+        <w:lastRenderedPageBreak/>
+        <w:t>Texte normal</w:t>
+      </w:r>
+      <w:r>
+        <w:t> :</w:t>
+      </w:r>
+    </w:p>
+    <w:p>
+      <w:r>
+        <w:t>Couleur : #</w:t>
+      </w:r>
+      <w:r>
+        <w:t>635B53</w:t>
+      </w:r>
+    </w:p>
+    <w:p>
+      <w:r>
+        <w:t xml:space="preserve">Police : </w:t>
+      </w:r>
+      <w:proofErr w:type="spellStart"/>
+      <w:r>
+        <w:t>lucida</w:t>
+      </w:r>
+      <w:proofErr w:type="spellEnd"/>
+    </w:p>
+    <w:p>
+      <w:r>
+        <w:t>Exemple :</w:t>
+      </w:r>
+    </w:p>
+    <w:p>
+      <w:r>
+        <w:drawing>
+          <wp:inline distT="0" distB="0" distL="0" distR="0" wp14:anchorId="7FCB0934" wp14:editId="7CF721A2">
+            <wp:extent cx="4333875" cy="228600"/>
+            <wp:effectExtent l="0" t="0" r="9525" b="0"/>
+            <wp:docPr id="21" name="Image 21"/>
+            <wp:cNvGraphicFramePr>
+              <a:graphicFrameLocks xmlns:a="http://schemas.openxmlformats.org/drawingml/2006/main" noChangeAspect="1"/>
+            </wp:cNvGraphicFramePr>
+            <a:graphic xmlns:a="http://schemas.openxmlformats.org/drawingml/2006/main">
+              <a:graphicData uri="http://schemas.openxmlformats.org/drawingml/2006/picture">
+                <pic:pic xmlns:pic="http://schemas.openxmlformats.org/drawingml/2006/picture">
+                  <pic:nvPicPr>
+                    <pic:cNvPr id="0" name=""/>
+                    <pic:cNvPicPr/>
+                  </pic:nvPicPr>
+                  <pic:blipFill>
+                    <a:blip r:embed="rId22"/>
+                    <a:stretch>
+                      <a:fillRect/>
+                    </a:stretch>
+                  </pic:blipFill>
+                  <pic:spPr>
+                    <a:xfrm>
+                      <a:off x="0" y="0"/>
+                      <a:ext cx="4333875" cy="228600"/>
+                    </a:xfrm>
+                    <a:prstGeom prst="rect">
+                      <a:avLst/>
+                    </a:prstGeom>
+                  </pic:spPr>
+                </pic:pic>
+              </a:graphicData>
+            </a:graphic>
+          </wp:inline>
+        </w:drawing>
+      </w:r>
+    </w:p>
+    <w:p>
+      <w:pPr>
+        <w:pStyle w:val="Titre3"/>
+      </w:pPr>
+      <w:r>
+        <w:t>L</w:t>
+      </w:r>
+      <w:r>
+        <w:t>a structure</w:t>
+      </w:r>
+    </w:p>
+    <w:p/>
+    <w:p>
+      <w:pPr>
+        <w:jc w:val="center"/>
+      </w:pPr>
+      <w:r>
+        <w:drawing>
+          <wp:inline distT="0" distB="0" distL="0" distR="0" wp14:anchorId="1E33BFBB" wp14:editId="6527A038">
+            <wp:extent cx="3372006" cy="3725839"/>
+            <wp:effectExtent l="0" t="0" r="0" b="0"/>
+            <wp:docPr id="22" name="Image 22"/>
+            <wp:cNvGraphicFramePr>
+              <a:graphicFrameLocks xmlns:a="http://schemas.openxmlformats.org/drawingml/2006/main" noChangeAspect="1"/>
+            </wp:cNvGraphicFramePr>
+            <a:graphic xmlns:a="http://schemas.openxmlformats.org/drawingml/2006/main">
+              <a:graphicData uri="http://schemas.openxmlformats.org/drawingml/2006/picture">
+                <pic:pic xmlns:pic="http://schemas.openxmlformats.org/drawingml/2006/picture">
+                  <pic:nvPicPr>
+                    <pic:cNvPr id="0" name=""/>
+                    <pic:cNvPicPr/>
+                  </pic:nvPicPr>
+                  <pic:blipFill>
+                    <a:blip r:embed="rId23"/>
+                    <a:stretch>
+                      <a:fillRect/>
+                    </a:stretch>
+                  </pic:blipFill>
+                  <pic:spPr>
+                    <a:xfrm>
+                      <a:off x="0" y="0"/>
+                      <a:ext cx="3374905" cy="3729042"/>
+                    </a:xfrm>
+                    <a:prstGeom prst="rect">
+                      <a:avLst/>
+                    </a:prstGeom>
+                  </pic:spPr>
+                </pic:pic>
+              </a:graphicData>
+            </a:graphic>
+          </wp:inline>
+        </w:drawing>
+      </w:r>
+    </w:p>
+    <w:p>
+      <w:r>
+        <w:t>Commentaires :</w:t>
+      </w:r>
+    </w:p>
+    <w:p>
+      <w:r>
+        <w:t>Le header contiendra le logo et une animation flash.</w:t>
+      </w:r>
+    </w:p>
+    <w:p>
+      <w:r>
+        <w:t xml:space="preserve">Le panneau utilisateur affichera </w:t>
+      </w:r>
+      <w:r>
+        <w:t>l’information</w:t>
+      </w:r>
+      <w:r>
+        <w:t xml:space="preserve"> de celui-ci quand il sera connecté.</w:t>
+      </w:r>
+    </w:p>
+    <w:p>
+      <w:r>
+        <w:t>Le contenu changera en fonction du lien sélectionné dans la barre navigation ou bien des actions de l’</w:t>
+      </w:r>
+      <w:r>
+        <w:t>utilisateur</w:t>
+      </w:r>
+      <w:r>
+        <w:t>.</w:t>
+      </w:r>
+      <w:r>
+        <w:br w:type="page"/>
+      </w:r>
+    </w:p>
+    <w:p>
+      <w:pPr>
+        <w:pStyle w:val="Titre2"/>
+        <w:spacing w:after="240"/>
+      </w:pPr>
       <w:r>
         <w:lastRenderedPageBreak/>
         <w:t>Pages de l'application</w:t>
       </w:r>
-      <w:bookmarkEnd w:id="18"/>
+      <w:bookmarkEnd w:id="17"/>
+    </w:p>
+    <w:p>
+      <w:r>
+        <w:t>Bien que les couleurs des interfaces ne respectent pas la charte graphique le fonctionnement des interfaces reste en général le même.</w:t>
+      </w:r>
     </w:p>
     <w:p>
       <w:pPr>
@@ -3847,7 +4623,7 @@
                     <pic:cNvPicPr/>
                   </pic:nvPicPr>
                   <pic:blipFill>
-                    <a:blip r:embed="rId15" cstate="print">
+                    <a:blip r:embed="rId24" cstate="print">
                       <a:extLst>
                         <a:ext uri="{28A0092B-C50C-407E-A947-70E740481C1C}">
                           <a14:useLocalDpi xmlns:a14="http://schemas.microsoft.com/office/drawing/2010/main" val="0"/>
@@ -3883,6 +4659,7 @@
           <w:noProof/>
           <w:lang w:eastAsia="fr-FR"/>
         </w:rPr>
+        <w:lastRenderedPageBreak/>
         <w:drawing>
           <wp:inline distT="0" distB="0" distL="0" distR="0">
             <wp:extent cx="5153025" cy="4027883"/>
@@ -3899,7 +4676,7 @@
                     <pic:cNvPicPr/>
                   </pic:nvPicPr>
                   <pic:blipFill>
-                    <a:blip r:embed="rId16" cstate="print">
+                    <a:blip r:embed="rId25" cstate="print">
                       <a:extLst>
                         <a:ext uri="{28A0092B-C50C-407E-A947-70E740481C1C}">
                           <a14:useLocalDpi xmlns:a14="http://schemas.microsoft.com/office/drawing/2010/main" val="0"/>
@@ -3972,7 +4749,7 @@
                     <pic:cNvPicPr/>
                   </pic:nvPicPr>
                   <pic:blipFill>
-                    <a:blip r:embed="rId17" cstate="print">
+                    <a:blip r:embed="rId26" cstate="print">
                       <a:extLst>
                         <a:ext uri="{28A0092B-C50C-407E-A947-70E740481C1C}">
                           <a14:useLocalDpi xmlns:a14="http://schemas.microsoft.com/office/drawing/2010/main" val="0"/>
@@ -4004,6 +4781,7 @@
         <w:rPr>
           <w:color w:val="00B050"/>
         </w:rPr>
+        <w:lastRenderedPageBreak/>
         <w:t>Si</w:t>
       </w:r>
       <w:r>
@@ -4195,7 +4973,6 @@
           <w:noProof/>
           <w:lang w:eastAsia="fr-FR"/>
         </w:rPr>
-        <w:lastRenderedPageBreak/>
         <w:drawing>
           <wp:inline distT="0" distB="0" distL="0" distR="0">
             <wp:extent cx="5819775" cy="3853376"/>
@@ -4212,7 +4989,7 @@
                     <pic:cNvPicPr/>
                   </pic:nvPicPr>
                   <pic:blipFill>
-                    <a:blip r:embed="rId18" cstate="print">
+                    <a:blip r:embed="rId27" cstate="print">
                       <a:extLst>
                         <a:ext uri="{28A0092B-C50C-407E-A947-70E740481C1C}">
                           <a14:useLocalDpi xmlns:a14="http://schemas.microsoft.com/office/drawing/2010/main" val="0"/>
@@ -4304,6 +5081,7 @@
         <w:spacing w:after="0"/>
       </w:pPr>
       <w:r>
+        <w:lastRenderedPageBreak/>
         <w:tab/>
       </w:r>
       <w:r>
@@ -4742,7 +5520,7 @@
                     <pic:cNvPicPr/>
                   </pic:nvPicPr>
                   <pic:blipFill rotWithShape="1">
-                    <a:blip r:embed="rId19" cstate="print">
+                    <a:blip r:embed="rId28" cstate="print">
                       <a:extLst>
                         <a:ext uri="{28A0092B-C50C-407E-A947-70E740481C1C}">
                           <a14:useLocalDpi xmlns:a14="http://schemas.microsoft.com/office/drawing/2010/main" val="0"/>
@@ -5302,7 +6080,7 @@
                     <pic:cNvPicPr/>
                   </pic:nvPicPr>
                   <pic:blipFill>
-                    <a:blip r:embed="rId20" cstate="print">
+                    <a:blip r:embed="rId29" cstate="print">
                       <a:extLst>
                         <a:ext uri="{28A0092B-C50C-407E-A947-70E740481C1C}">
                           <a14:useLocalDpi xmlns:a14="http://schemas.microsoft.com/office/drawing/2010/main" val="0"/>
@@ -5429,7 +6207,7 @@
                     <pic:cNvPicPr/>
                   </pic:nvPicPr>
                   <pic:blipFill>
-                    <a:blip r:embed="rId21" cstate="print">
+                    <a:blip r:embed="rId30" cstate="print">
                       <a:extLst>
                         <a:ext uri="{28A0092B-C50C-407E-A947-70E740481C1C}">
                           <a14:useLocalDpi xmlns:a14="http://schemas.microsoft.com/office/drawing/2010/main" val="0"/>
@@ -5487,7 +6265,7 @@
                     <pic:cNvPicPr/>
                   </pic:nvPicPr>
                   <pic:blipFill>
-                    <a:blip r:embed="rId22" cstate="print">
+                    <a:blip r:embed="rId31" cstate="print">
                       <a:extLst>
                         <a:ext uri="{28A0092B-C50C-407E-A947-70E740481C1C}">
                           <a14:useLocalDpi xmlns:a14="http://schemas.microsoft.com/office/drawing/2010/main" val="0"/>
@@ -5540,7 +6318,7 @@
                     <pic:cNvPicPr/>
                   </pic:nvPicPr>
                   <pic:blipFill>
-                    <a:blip r:embed="rId23" cstate="print">
+                    <a:blip r:embed="rId32" cstate="print">
                       <a:extLst>
                         <a:ext uri="{28A0092B-C50C-407E-A947-70E740481C1C}">
                           <a14:useLocalDpi xmlns:a14="http://schemas.microsoft.com/office/drawing/2010/main" val="0"/>
@@ -5569,15 +6347,316 @@
     </w:p>
     <w:p>
       <w:pPr>
-        <w:rPr>
-          <w:b/>
-          <w:sz w:val="28"/>
-        </w:rPr>
-      </w:pPr>
+        <w:pStyle w:val="Titre1"/>
+      </w:pPr>
+      <w:r>
+        <w:lastRenderedPageBreak/>
+        <w:t>Diagramme de séquence</w:t>
+      </w:r>
+    </w:p>
+    <w:p>
+      <w:pPr>
+        <w:pStyle w:val="Titre1"/>
+      </w:pPr>
+      <w:r>
+        <w:t>Structuration des fichiers</w:t>
+      </w:r>
+    </w:p>
+    <w:p>
+      <w:r>
+        <w:rPr>
+          <w:noProof/>
+          <w:lang w:eastAsia="fr-FR"/>
+        </w:rPr>
+        <w:drawing>
+          <wp:inline distT="0" distB="0" distL="0" distR="0">
+            <wp:extent cx="6188710" cy="4121496"/>
+            <wp:effectExtent l="0" t="0" r="0" b="0"/>
+            <wp:docPr id="23" name="Image 23" descr="C:\Users\par exemple Marjorie\Documents\GitHub\stri-quiz\doc\presentation\structure fichiers.jpg"/>
+            <wp:cNvGraphicFramePr>
+              <a:graphicFrameLocks xmlns:a="http://schemas.openxmlformats.org/drawingml/2006/main" noChangeAspect="1"/>
+            </wp:cNvGraphicFramePr>
+            <a:graphic xmlns:a="http://schemas.openxmlformats.org/drawingml/2006/main">
+              <a:graphicData uri="http://schemas.openxmlformats.org/drawingml/2006/picture">
+                <pic:pic xmlns:pic="http://schemas.openxmlformats.org/drawingml/2006/picture">
+                  <pic:nvPicPr>
+                    <pic:cNvPr id="0" name="Picture 2" descr="C:\Users\par exemple Marjorie\Documents\GitHub\stri-quiz\doc\presentation\structure fichiers.jpg"/>
+                    <pic:cNvPicPr>
+                      <a:picLocks noChangeAspect="1" noChangeArrowheads="1"/>
+                    </pic:cNvPicPr>
+                  </pic:nvPicPr>
+                  <pic:blipFill>
+                    <a:blip r:embed="rId33">
+                      <a:extLst>
+                        <a:ext uri="{28A0092B-C50C-407E-A947-70E740481C1C}">
+                          <a14:useLocalDpi xmlns:a14="http://schemas.microsoft.com/office/drawing/2010/main" val="0"/>
+                        </a:ext>
+                      </a:extLst>
+                    </a:blip>
+                    <a:srcRect/>
+                    <a:stretch>
+                      <a:fillRect/>
+                    </a:stretch>
+                  </pic:blipFill>
+                  <pic:spPr bwMode="auto">
+                    <a:xfrm>
+                      <a:off x="0" y="0"/>
+                      <a:ext cx="6188710" cy="4121496"/>
+                    </a:xfrm>
+                    <a:prstGeom prst="rect">
+                      <a:avLst/>
+                    </a:prstGeom>
+                    <a:noFill/>
+                    <a:ln>
+                      <a:noFill/>
+                    </a:ln>
+                  </pic:spPr>
+                </pic:pic>
+              </a:graphicData>
+            </a:graphic>
+          </wp:inline>
+        </w:drawing>
+      </w:r>
+    </w:p>
+    <w:p>
+      <w:pPr>
+        <w:pStyle w:val="Titre1"/>
+      </w:pPr>
+      <w:r>
+        <w:t xml:space="preserve">Gestion de projet </w:t>
+      </w:r>
+    </w:p>
+    <w:p>
+      <w:pPr>
+        <w:pStyle w:val="Titre2"/>
+      </w:pPr>
+      <w:r>
+        <w:t>Outil de développement collaboratif</w:t>
+      </w:r>
+    </w:p>
+    <w:p/>
+    <w:p>
+      <w:r>
+        <w:t>L’utilisation de cet outil a pour but que chaque développeur puisse travailler avec son propre environnement de travail et avec les versions des fichiers les plus récentes.</w:t>
+      </w:r>
+    </w:p>
+    <w:p>
+      <w:r>
+        <w:t>Nous avons choisi d’utiliser la solution Git :</w:t>
+      </w:r>
+    </w:p>
+    <w:p>
+      <w:pPr>
+        <w:jc w:val="center"/>
+      </w:pPr>
+      <w:r>
+        <w:rPr>
+          <w:noProof/>
+          <w:lang w:eastAsia="fr-FR"/>
+        </w:rPr>
+        <w:drawing>
+          <wp:inline distT="0" distB="0" distL="0" distR="0">
+            <wp:extent cx="723331" cy="1084113"/>
+            <wp:effectExtent l="0" t="0" r="0" b="0"/>
+            <wp:docPr id="24" name="Image 24" descr="http://blog.eogn.com/.a/6a00d8341c767353ef016762f7c808970b-800wi"/>
+            <wp:cNvGraphicFramePr>
+              <a:graphicFrameLocks xmlns:a="http://schemas.openxmlformats.org/drawingml/2006/main" noChangeAspect="1"/>
+            </wp:cNvGraphicFramePr>
+            <a:graphic xmlns:a="http://schemas.openxmlformats.org/drawingml/2006/main">
+              <a:graphicData uri="http://schemas.openxmlformats.org/drawingml/2006/picture">
+                <pic:pic xmlns:pic="http://schemas.openxmlformats.org/drawingml/2006/picture">
+                  <pic:nvPicPr>
+                    <pic:cNvPr id="0" name="Picture 3" descr="http://blog.eogn.com/.a/6a00d8341c767353ef016762f7c808970b-800wi"/>
+                    <pic:cNvPicPr>
+                      <a:picLocks noChangeAspect="1" noChangeArrowheads="1"/>
+                    </pic:cNvPicPr>
+                  </pic:nvPicPr>
+                  <pic:blipFill>
+                    <a:blip r:embed="rId34" cstate="print">
+                      <a:extLst>
+                        <a:ext uri="{28A0092B-C50C-407E-A947-70E740481C1C}">
+                          <a14:useLocalDpi xmlns:a14="http://schemas.microsoft.com/office/drawing/2010/main" val="0"/>
+                        </a:ext>
+                      </a:extLst>
+                    </a:blip>
+                    <a:srcRect/>
+                    <a:stretch>
+                      <a:fillRect/>
+                    </a:stretch>
+                  </pic:blipFill>
+                  <pic:spPr bwMode="auto">
+                    <a:xfrm>
+                      <a:off x="0" y="0"/>
+                      <a:ext cx="723381" cy="1084188"/>
+                    </a:xfrm>
+                    <a:prstGeom prst="rect">
+                      <a:avLst/>
+                    </a:prstGeom>
+                    <a:noFill/>
+                    <a:ln>
+                      <a:noFill/>
+                    </a:ln>
+                  </pic:spPr>
+                </pic:pic>
+              </a:graphicData>
+            </a:graphic>
+          </wp:inline>
+        </w:drawing>
+      </w:r>
+    </w:p>
+    <w:p>
+      <w:r>
+        <w:t>Cette solution présente plusieurs avantages :</w:t>
+      </w:r>
+    </w:p>
+    <w:p>
+      <w:pPr>
+        <w:pStyle w:val="Paragraphedeliste"/>
+        <w:numPr>
+          <w:ilvl w:val="0"/>
+          <w:numId w:val="14"/>
+        </w:numPr>
+      </w:pPr>
+      <w:r>
+        <w:t xml:space="preserve">Compatible avec le site internet </w:t>
+      </w:r>
+      <w:hyperlink r:id="rId35" w:history="1">
+        <w:r>
+          <w:rPr>
+            <w:rStyle w:val="Lienhypertexte"/>
+          </w:rPr>
+          <w:t>www.github.com</w:t>
+        </w:r>
+      </w:hyperlink>
+      <w:r>
+        <w:t xml:space="preserve"> </w:t>
+      </w:r>
+    </w:p>
+    <w:p>
+      <w:pPr>
+        <w:pStyle w:val="Paragraphedeliste"/>
+      </w:pPr>
+      <w:r>
+        <w:lastRenderedPageBreak/>
+        <w:t>Ce site permet d’héberger gratuitement le projet. De ce fait on a accès à un</w:t>
+      </w:r>
+      <w:r>
+        <w:t xml:space="preserve"> </w:t>
+      </w:r>
+      <w:r>
+        <w:t>stockage sécurisé et une interface web de gestion conviviale.</w:t>
+      </w:r>
+    </w:p>
+    <w:p>
+      <w:pPr>
+        <w:pStyle w:val="Paragraphedeliste"/>
+        <w:numPr>
+          <w:ilvl w:val="0"/>
+          <w:numId w:val="14"/>
+        </w:numPr>
+      </w:pPr>
+      <w:r>
+        <w:t>Permet de garder un historique des modifications ou des ajout</w:t>
+      </w:r>
+      <w:r>
+        <w:t>s</w:t>
+      </w:r>
+      <w:r>
+        <w:t xml:space="preserve"> de code.</w:t>
+      </w:r>
+    </w:p>
+    <w:p>
+      <w:pPr>
+        <w:pStyle w:val="Paragraphedeliste"/>
+        <w:numPr>
+          <w:ilvl w:val="0"/>
+          <w:numId w:val="14"/>
+        </w:numPr>
+      </w:pPr>
+      <w:r>
+        <w:t>Permet de gérer le</w:t>
+      </w:r>
+      <w:r>
+        <w:t>s versions</w:t>
+      </w:r>
+      <w:r>
+        <w:t>.</w:t>
+      </w:r>
+    </w:p>
+    <w:p>
+      <w:pPr>
+        <w:pStyle w:val="Paragraphedeliste"/>
+        <w:numPr>
+          <w:ilvl w:val="0"/>
+          <w:numId w:val="14"/>
+        </w:numPr>
+      </w:pPr>
+      <w:r>
+        <w:t xml:space="preserve">Permet le travail collaboratif avec un </w:t>
+      </w:r>
+      <w:proofErr w:type="gramStart"/>
+      <w:r>
+        <w:t>outils</w:t>
+      </w:r>
+      <w:proofErr w:type="gramEnd"/>
+      <w:r>
+        <w:t xml:space="preserve"> de report de bug.</w:t>
+      </w:r>
+    </w:p>
+    <w:p>
+      <w:pPr>
+        <w:pStyle w:val="Paragraphedeliste"/>
+        <w:numPr>
+          <w:ilvl w:val="0"/>
+          <w:numId w:val="14"/>
+        </w:numPr>
+      </w:pPr>
+      <w:r>
+        <w:t xml:space="preserve">La solution cliente peut s’installer </w:t>
+      </w:r>
+      <w:r>
+        <w:t>aussi bien sous linux que sous W</w:t>
+      </w:r>
+      <w:r>
+        <w:t>indows.</w:t>
+      </w:r>
+    </w:p>
+    <w:p>
+      <w:r>
+        <w:t xml:space="preserve">Le projet sera accessible à cette adresse : </w:t>
+      </w:r>
+      <w:hyperlink r:id="rId36" w:history="1">
+        <w:r>
+          <w:rPr>
+            <w:rStyle w:val="Lienhypertexte"/>
+          </w:rPr>
+          <w:t>https://github.com/Novatouch/stri-quiz</w:t>
+        </w:r>
+      </w:hyperlink>
+    </w:p>
+    <w:p/>
+    <w:p>
+      <w:pPr>
+        <w:pStyle w:val="Titre2"/>
+      </w:pPr>
+      <w:r>
+        <w:t>Conception</w:t>
+      </w:r>
+    </w:p>
+    <w:p/>
+    <w:p>
+      <w:r>
+        <w:t>Les diagrammes suivants illustreront les différentes interactions entre la partie JavaScript, PHP</w:t>
+      </w:r>
+      <w:bookmarkStart w:id="18" w:name="_GoBack"/>
+      <w:bookmarkEnd w:id="18"/>
+      <w:r>
+        <w:t xml:space="preserve"> et base de donnée du site pour une action précise.</w:t>
+      </w:r>
     </w:p>
     <w:sectPr>
-      <w:headerReference w:type="default" r:id="rId24"/>
-      <w:footerReference w:type="default" r:id="rId25"/>
+      <w:headerReference w:type="default" r:id="rId37"/>
+      <w:footerReference w:type="default" r:id="rId38"/>
       <w:pgSz w:w="11906" w:h="16838"/>
       <w:pgMar w:top="1440" w:right="1080" w:bottom="1440" w:left="1080" w:header="708" w:footer="708" w:gutter="0"/>
       <w:pgBorders w:display="notFirstPage" w:offsetFrom="page">
@@ -5667,7 +6746,7 @@
             <w:b/>
             <w:noProof/>
           </w:rPr>
-          <w:t>4</w:t>
+          <w:t>18</w:t>
         </w:r>
         <w:r>
           <w:rPr>
@@ -6096,6 +7175,119 @@
     </w:lvl>
   </w:abstractNum>
   <w:abstractNum w:abstractNumId="3">
+    <w:nsid w:val="193C57AB"/>
+    <w:multiLevelType w:val="hybridMultilevel"/>
+    <w:tmpl w:val="E8EE9196"/>
+    <w:lvl w:ilvl="0" w:tplc="040C0001">
+      <w:start w:val="1"/>
+      <w:numFmt w:val="bullet"/>
+      <w:lvlText w:val=""/>
+      <w:lvlJc w:val="left"/>
+      <w:pPr>
+        <w:ind w:left="720" w:hanging="360"/>
+      </w:pPr>
+      <w:rPr>
+        <w:rFonts w:ascii="Symbol" w:hAnsi="Symbol" w:hint="default"/>
+      </w:rPr>
+    </w:lvl>
+    <w:lvl w:ilvl="1" w:tplc="040C0003" w:tentative="1">
+      <w:start w:val="1"/>
+      <w:numFmt w:val="bullet"/>
+      <w:lvlText w:val="o"/>
+      <w:lvlJc w:val="left"/>
+      <w:pPr>
+        <w:ind w:left="1440" w:hanging="360"/>
+      </w:pPr>
+      <w:rPr>
+        <w:rFonts w:ascii="Courier New" w:hAnsi="Courier New" w:cs="Courier New" w:hint="default"/>
+      </w:rPr>
+    </w:lvl>
+    <w:lvl w:ilvl="2" w:tplc="040C0005" w:tentative="1">
+      <w:start w:val="1"/>
+      <w:numFmt w:val="bullet"/>
+      <w:lvlText w:val=""/>
+      <w:lvlJc w:val="left"/>
+      <w:pPr>
+        <w:ind w:left="2160" w:hanging="360"/>
+      </w:pPr>
+      <w:rPr>
+        <w:rFonts w:ascii="Wingdings" w:hAnsi="Wingdings" w:hint="default"/>
+      </w:rPr>
+    </w:lvl>
+    <w:lvl w:ilvl="3" w:tplc="040C0001" w:tentative="1">
+      <w:start w:val="1"/>
+      <w:numFmt w:val="bullet"/>
+      <w:lvlText w:val=""/>
+      <w:lvlJc w:val="left"/>
+      <w:pPr>
+        <w:ind w:left="2880" w:hanging="360"/>
+      </w:pPr>
+      <w:rPr>
+        <w:rFonts w:ascii="Symbol" w:hAnsi="Symbol" w:hint="default"/>
+      </w:rPr>
+    </w:lvl>
+    <w:lvl w:ilvl="4" w:tplc="040C0003" w:tentative="1">
+      <w:start w:val="1"/>
+      <w:numFmt w:val="bullet"/>
+      <w:lvlText w:val="o"/>
+      <w:lvlJc w:val="left"/>
+      <w:pPr>
+        <w:ind w:left="3600" w:hanging="360"/>
+      </w:pPr>
+      <w:rPr>
+        <w:rFonts w:ascii="Courier New" w:hAnsi="Courier New" w:cs="Courier New" w:hint="default"/>
+      </w:rPr>
+    </w:lvl>
+    <w:lvl w:ilvl="5" w:tplc="040C0005" w:tentative="1">
+      <w:start w:val="1"/>
+      <w:numFmt w:val="bullet"/>
+      <w:lvlText w:val=""/>
+      <w:lvlJc w:val="left"/>
+      <w:pPr>
+        <w:ind w:left="4320" w:hanging="360"/>
+      </w:pPr>
+      <w:rPr>
+        <w:rFonts w:ascii="Wingdings" w:hAnsi="Wingdings" w:hint="default"/>
+      </w:rPr>
+    </w:lvl>
+    <w:lvl w:ilvl="6" w:tplc="040C0001" w:tentative="1">
+      <w:start w:val="1"/>
+      <w:numFmt w:val="bullet"/>
+      <w:lvlText w:val=""/>
+      <w:lvlJc w:val="left"/>
+      <w:pPr>
+        <w:ind w:left="5040" w:hanging="360"/>
+      </w:pPr>
+      <w:rPr>
+        <w:rFonts w:ascii="Symbol" w:hAnsi="Symbol" w:hint="default"/>
+      </w:rPr>
+    </w:lvl>
+    <w:lvl w:ilvl="7" w:tplc="040C0003" w:tentative="1">
+      <w:start w:val="1"/>
+      <w:numFmt w:val="bullet"/>
+      <w:lvlText w:val="o"/>
+      <w:lvlJc w:val="left"/>
+      <w:pPr>
+        <w:ind w:left="5760" w:hanging="360"/>
+      </w:pPr>
+      <w:rPr>
+        <w:rFonts w:ascii="Courier New" w:hAnsi="Courier New" w:cs="Courier New" w:hint="default"/>
+      </w:rPr>
+    </w:lvl>
+    <w:lvl w:ilvl="8" w:tplc="040C0005" w:tentative="1">
+      <w:start w:val="1"/>
+      <w:numFmt w:val="bullet"/>
+      <w:lvlText w:val=""/>
+      <w:lvlJc w:val="left"/>
+      <w:pPr>
+        <w:ind w:left="6480" w:hanging="360"/>
+      </w:pPr>
+      <w:rPr>
+        <w:rFonts w:ascii="Wingdings" w:hAnsi="Wingdings" w:hint="default"/>
+      </w:rPr>
+    </w:lvl>
+  </w:abstractNum>
+  <w:abstractNum w:abstractNumId="4">
     <w:nsid w:val="1A6962F2"/>
     <w:multiLevelType w:val="hybridMultilevel"/>
     <w:tmpl w:val="64EAF746"/>
@@ -6207,7 +7399,7 @@
       </w:rPr>
     </w:lvl>
   </w:abstractNum>
-  <w:abstractNum w:abstractNumId="4">
+  <w:abstractNum w:abstractNumId="5">
     <w:nsid w:val="1F06665B"/>
     <w:multiLevelType w:val="hybridMultilevel"/>
     <w:tmpl w:val="03401274"/>
@@ -6320,7 +7512,7 @@
       </w:rPr>
     </w:lvl>
   </w:abstractNum>
-  <w:abstractNum w:abstractNumId="5">
+  <w:abstractNum w:abstractNumId="6">
     <w:nsid w:val="209C3BA7"/>
     <w:multiLevelType w:val="hybridMultilevel"/>
     <w:tmpl w:val="16AADF42"/>
@@ -6433,10 +7625,10 @@
       </w:rPr>
     </w:lvl>
   </w:abstractNum>
-  <w:abstractNum w:abstractNumId="6">
+  <w:abstractNum w:abstractNumId="7">
     <w:nsid w:val="2697180D"/>
     <w:multiLevelType w:val="hybridMultilevel"/>
-    <w:tmpl w:val="99DAE4B8"/>
+    <w:tmpl w:val="E8EAD8C4"/>
     <w:lvl w:ilvl="0" w:tplc="040C0001">
       <w:start w:val="1"/>
       <w:numFmt w:val="bullet"/>
@@ -6546,7 +7738,7 @@
       </w:rPr>
     </w:lvl>
   </w:abstractNum>
-  <w:abstractNum w:abstractNumId="7">
+  <w:abstractNum w:abstractNumId="8">
     <w:nsid w:val="2E733870"/>
     <w:multiLevelType w:val="hybridMultilevel"/>
     <w:tmpl w:val="A8D6AF06"/>
@@ -6659,7 +7851,7 @@
       </w:rPr>
     </w:lvl>
   </w:abstractNum>
-  <w:abstractNum w:abstractNumId="8">
+  <w:abstractNum w:abstractNumId="9">
     <w:nsid w:val="3B8765EC"/>
     <w:multiLevelType w:val="hybridMultilevel"/>
     <w:tmpl w:val="AD0AD86A"/>
@@ -6772,7 +7964,7 @@
       </w:rPr>
     </w:lvl>
   </w:abstractNum>
-  <w:abstractNum w:abstractNumId="9">
+  <w:abstractNum w:abstractNumId="10">
     <w:nsid w:val="3C2A50B7"/>
     <w:multiLevelType w:val="hybridMultilevel"/>
     <w:tmpl w:val="A824E7FC"/>
@@ -6885,7 +8077,7 @@
       </w:rPr>
     </w:lvl>
   </w:abstractNum>
-  <w:abstractNum w:abstractNumId="10">
+  <w:abstractNum w:abstractNumId="11">
     <w:nsid w:val="508966F9"/>
     <w:multiLevelType w:val="hybridMultilevel"/>
     <w:tmpl w:val="E11A2D0A"/>
@@ -6998,7 +8190,7 @@
       </w:rPr>
     </w:lvl>
   </w:abstractNum>
-  <w:abstractNum w:abstractNumId="11">
+  <w:abstractNum w:abstractNumId="12">
     <w:nsid w:val="5C161125"/>
     <w:multiLevelType w:val="hybridMultilevel"/>
     <w:tmpl w:val="27EE22DC"/>
@@ -7111,7 +8303,7 @@
       </w:rPr>
     </w:lvl>
   </w:abstractNum>
-  <w:abstractNum w:abstractNumId="12">
+  <w:abstractNum w:abstractNumId="13">
     <w:nsid w:val="602377CE"/>
     <w:multiLevelType w:val="hybridMultilevel"/>
     <w:tmpl w:val="1C58A414"/>
@@ -7224,7 +8416,7 @@
       </w:rPr>
     </w:lvl>
   </w:abstractNum>
-  <w:abstractNum w:abstractNumId="13">
+  <w:abstractNum w:abstractNumId="14">
     <w:nsid w:val="616414CC"/>
     <w:multiLevelType w:val="hybridMultilevel"/>
     <w:tmpl w:val="057250FA"/>
@@ -7341,43 +8533,46 @@
     <w:abstractNumId w:val="0"/>
   </w:num>
   <w:num w:numId="2">
-    <w:abstractNumId w:val="8"/>
+    <w:abstractNumId w:val="9"/>
   </w:num>
   <w:num w:numId="3">
-    <w:abstractNumId w:val="13"/>
+    <w:abstractNumId w:val="14"/>
   </w:num>
   <w:num w:numId="4">
-    <w:abstractNumId w:val="12"/>
+    <w:abstractNumId w:val="13"/>
   </w:num>
   <w:num w:numId="5">
     <w:abstractNumId w:val="1"/>
   </w:num>
   <w:num w:numId="6">
+    <w:abstractNumId w:val="5"/>
+  </w:num>
+  <w:num w:numId="7">
+    <w:abstractNumId w:val="11"/>
+  </w:num>
+  <w:num w:numId="8">
+    <w:abstractNumId w:val="8"/>
+  </w:num>
+  <w:num w:numId="9">
     <w:abstractNumId w:val="4"/>
   </w:num>
-  <w:num w:numId="7">
-    <w:abstractNumId w:val="10"/>
-  </w:num>
-  <w:num w:numId="8">
-    <w:abstractNumId w:val="7"/>
-  </w:num>
-  <w:num w:numId="9">
-    <w:abstractNumId w:val="3"/>
-  </w:num>
   <w:num w:numId="10">
-    <w:abstractNumId w:val="11"/>
+    <w:abstractNumId w:val="12"/>
   </w:num>
   <w:num w:numId="11">
     <w:abstractNumId w:val="2"/>
   </w:num>
   <w:num w:numId="12">
-    <w:abstractNumId w:val="9"/>
+    <w:abstractNumId w:val="10"/>
   </w:num>
   <w:num w:numId="13">
-    <w:abstractNumId w:val="5"/>
+    <w:abstractNumId w:val="6"/>
   </w:num>
   <w:num w:numId="14">
-    <w:abstractNumId w:val="6"/>
+    <w:abstractNumId w:val="7"/>
+  </w:num>
+  <w:num w:numId="15">
+    <w:abstractNumId w:val="3"/>
   </w:num>
 </w:numbering>
 </file>
@@ -7906,6 +9101,11 @@
       <w:szCs w:val="24"/>
       <w:lang w:eastAsia="fr-FR"/>
     </w:rPr>
+  </w:style>
+  <w:style w:type="character" w:customStyle="1" w:styleId="csspropvalue">
+    <w:name w:val="csspropvalue"/>
+    <w:basedOn w:val="Policepardfaut"/>
+    <w:rsid w:val="0022273E"/>
   </w:style>
 </w:styles>
 </file>
@@ -8722,7 +9922,7 @@
 </file>
 
 <file path=customXml/itemProps2.xml><?xml version="1.0" encoding="utf-8"?>
-<ds:datastoreItem xmlns:ds="http://schemas.openxmlformats.org/officeDocument/2006/customXml" ds:itemID="{32CFFEA2-1384-4747-AFF6-D8F0AEC8438D}">
+<ds:datastoreItem xmlns:ds="http://schemas.openxmlformats.org/officeDocument/2006/customXml" ds:itemID="{42689A23-44C6-4827-AD56-5545ED41D49D}">
   <ds:schemaRefs>
     <ds:schemaRef ds:uri="http://schemas.openxmlformats.org/officeDocument/2006/bibliography"/>
   </ds:schemaRefs>

</xml_diff>